<commit_message>
Updating rocker setup guide.
</commit_message>
<xml_diff>
--- a/code/doc/nufeb3.0-manual/Rocket setup.docx
+++ b/code/doc/nufeb3.0-manual/Rocket setup.docx
@@ -192,6 +192,9 @@
       <w:r>
         <w:t>Compiling the code</w:t>
       </w:r>
+      <w:r>
+        <w:t xml:space="preserve"> with Intel compiler</w:t>
+      </w:r>
     </w:p>
     <w:p>
       <w:r>
@@ -368,8 +371,16 @@
     </w:p>
     <w:p>
       <w:r>
-        <w:t>$ make –j8 rocket</w:t>
-      </w:r>
+        <w:t xml:space="preserve">$ make –j8 </w:t>
+      </w:r>
+      <w:proofErr w:type="spellStart"/>
+      <w:r>
+        <w:t>rocket</w:t>
+      </w:r>
+      <w:r>
+        <w:t>_intel</w:t>
+      </w:r>
+      <w:proofErr w:type="spellEnd"/>
     </w:p>
     <w:p>
       <w:r>
@@ -397,18 +408,302 @@
       </w:r>
       <w:proofErr w:type="spellEnd"/>
       <w:r>
+        <w:t xml:space="preserve"> or dump grid commands. The third command changes the current directory to the LAMMPS source folder. The forth command loads the </w:t>
+      </w:r>
+      <w:proofErr w:type="gramStart"/>
+      <w:r>
+        <w:t>intel</w:t>
+      </w:r>
+      <w:proofErr w:type="gramEnd"/>
+      <w:r>
+        <w:t xml:space="preserve"> compiler environment on Rocket. The fifth command includes the GRANULAR package in the compilation, which is required for the </w:t>
+      </w:r>
+      <w:proofErr w:type="spellStart"/>
+      <w:r>
+        <w:t>Hookean</w:t>
+      </w:r>
+      <w:proofErr w:type="spellEnd"/>
+      <w:r>
+        <w:t xml:space="preserve"> and </w:t>
+      </w:r>
+      <w:proofErr w:type="spellStart"/>
+      <w:r>
+        <w:t>Hertzian</w:t>
+      </w:r>
+      <w:proofErr w:type="spellEnd"/>
+      <w:r>
+        <w:t xml:space="preserve"> contact forces used for the mechanical model. The sixth and seventh commands selects the </w:t>
+      </w:r>
+      <w:proofErr w:type="spellStart"/>
+      <w:r>
+        <w:t>Makefile.lammps.rocket</w:t>
+      </w:r>
+      <w:proofErr w:type="spellEnd"/>
+      <w:r>
+        <w:t xml:space="preserve"> file as the compiling script for the USER-VTK package, and adds it to the build process, respectively. Again, they are only required if you want to visualize the result using </w:t>
+      </w:r>
+      <w:proofErr w:type="spellStart"/>
+      <w:r>
+        <w:t>Paraview</w:t>
+      </w:r>
+      <w:proofErr w:type="spellEnd"/>
+      <w:r>
+        <w:t>. The eighth command includes the USER-NUFEB package for compilation. And finally, the last command starts the compilation process using 8 processes.</w:t>
+      </w:r>
+    </w:p>
+    <w:p>
+      <w:pPr>
+        <w:pStyle w:val="Heading2"/>
+      </w:pPr>
+      <w:r>
+        <w:t>Compiling the code with GNU</w:t>
+      </w:r>
+      <w:r>
+        <w:t xml:space="preserve"> compiler</w:t>
+      </w:r>
+    </w:p>
+    <w:p>
+      <w:r>
+        <w:t>Once you have download the source code use the following command to compile (assuming that you have just cloned the repository):</w:t>
+      </w:r>
+    </w:p>
+    <w:p>
+      <w:r>
+        <w:t xml:space="preserve">$ </w:t>
+      </w:r>
+      <w:proofErr w:type="gramStart"/>
+      <w:r>
+        <w:t>cd</w:t>
+      </w:r>
+      <w:proofErr w:type="gramEnd"/>
+      <w:r>
+        <w:t xml:space="preserve"> </w:t>
+      </w:r>
+      <w:proofErr w:type="spellStart"/>
+      <w:r>
+        <w:t>nufeb</w:t>
+      </w:r>
+      <w:proofErr w:type="spellEnd"/>
+    </w:p>
+    <w:p>
+      <w:r>
+        <w:t xml:space="preserve">$ </w:t>
+      </w:r>
+      <w:proofErr w:type="gramStart"/>
+      <w:r>
+        <w:t>tar</w:t>
+      </w:r>
+      <w:proofErr w:type="gramEnd"/>
+      <w:r>
+        <w:t xml:space="preserve"> –</w:t>
+      </w:r>
+      <w:proofErr w:type="spellStart"/>
+      <w:r>
+        <w:t>xvzf</w:t>
+      </w:r>
+      <w:proofErr w:type="spellEnd"/>
+      <w:r>
+        <w:t xml:space="preserve"> libvtk_rocket.tar.gz –C $HOME</w:t>
+      </w:r>
+    </w:p>
+    <w:p>
+      <w:r>
+        <w:t xml:space="preserve">$ </w:t>
+      </w:r>
+      <w:proofErr w:type="gramStart"/>
+      <w:r>
+        <w:t>cd</w:t>
+      </w:r>
+      <w:proofErr w:type="gramEnd"/>
+      <w:r>
+        <w:t xml:space="preserve"> code/lammps5Nov16/</w:t>
+      </w:r>
+      <w:proofErr w:type="spellStart"/>
+      <w:r>
+        <w:t>src</w:t>
+      </w:r>
+      <w:proofErr w:type="spellEnd"/>
+    </w:p>
+    <w:p>
+      <w:r>
+        <w:t xml:space="preserve">$ </w:t>
+      </w:r>
+      <w:proofErr w:type="gramStart"/>
+      <w:r>
+        <w:t>module</w:t>
+      </w:r>
+      <w:proofErr w:type="gramEnd"/>
+      <w:r>
+        <w:t xml:space="preserve"> load GCC/6.4.0-2.28</w:t>
+      </w:r>
+    </w:p>
+    <w:p>
+      <w:r>
+        <w:t xml:space="preserve">$ </w:t>
+      </w:r>
+      <w:proofErr w:type="gramStart"/>
+      <w:r>
+        <w:t>module</w:t>
+      </w:r>
+      <w:proofErr w:type="gramEnd"/>
+      <w:r>
+        <w:t xml:space="preserve"> load </w:t>
+      </w:r>
+      <w:proofErr w:type="spellStart"/>
+      <w:r>
+        <w:t>OpenMPI</w:t>
+      </w:r>
+      <w:proofErr w:type="spellEnd"/>
+      <w:r>
+        <w:t>/2.1.1-GCC-6.4.0-2.28</w:t>
+      </w:r>
+    </w:p>
+    <w:p>
+      <w:r>
+        <w:t>$ make yes-granular</w:t>
+      </w:r>
+    </w:p>
+    <w:p>
+      <w:r>
+        <w:t xml:space="preserve">$ </w:t>
+      </w:r>
+      <w:proofErr w:type="spellStart"/>
+      <w:proofErr w:type="gramStart"/>
+      <w:r>
+        <w:t>cp</w:t>
+      </w:r>
+      <w:proofErr w:type="spellEnd"/>
+      <w:r>
+        <w:t xml:space="preserve"> ..</w:t>
+      </w:r>
+      <w:proofErr w:type="gramEnd"/>
+      <w:r>
+        <w:t>/lib/</w:t>
+      </w:r>
+      <w:proofErr w:type="spellStart"/>
+      <w:r>
+        <w:t>vtk</w:t>
+      </w:r>
+      <w:proofErr w:type="spellEnd"/>
+      <w:r>
+        <w:t>/</w:t>
+      </w:r>
+      <w:proofErr w:type="spellStart"/>
+      <w:proofErr w:type="gramStart"/>
+      <w:r>
+        <w:t>Makefile.lammps.rocket</w:t>
+      </w:r>
+      <w:proofErr w:type="spellEnd"/>
+      <w:r>
+        <w:t xml:space="preserve"> ..</w:t>
+      </w:r>
+      <w:proofErr w:type="gramEnd"/>
+      <w:r>
+        <w:t>/lib/</w:t>
+      </w:r>
+      <w:proofErr w:type="spellStart"/>
+      <w:r>
+        <w:t>vtk</w:t>
+      </w:r>
+      <w:proofErr w:type="spellEnd"/>
+      <w:r>
+        <w:t>/</w:t>
+      </w:r>
+      <w:proofErr w:type="spellStart"/>
+      <w:r>
+        <w:t>Makefile.lammps</w:t>
+      </w:r>
+      <w:proofErr w:type="spellEnd"/>
+    </w:p>
+    <w:p>
+      <w:r>
+        <w:t>$ make yes-user-</w:t>
+      </w:r>
+      <w:proofErr w:type="spellStart"/>
+      <w:r>
+        <w:t>vtk</w:t>
+      </w:r>
+      <w:proofErr w:type="spellEnd"/>
+    </w:p>
+    <w:p>
+      <w:r>
+        <w:t>$ make yes-user-</w:t>
+      </w:r>
+      <w:proofErr w:type="spellStart"/>
+      <w:r>
+        <w:t>nufeb</w:t>
+      </w:r>
+      <w:proofErr w:type="spellEnd"/>
+    </w:p>
+    <w:p>
+      <w:r>
+        <w:t xml:space="preserve">$ make –j8 </w:t>
+      </w:r>
+      <w:proofErr w:type="spellStart"/>
+      <w:r>
+        <w:t>rocket</w:t>
+      </w:r>
+      <w:r>
+        <w:t>_gnu</w:t>
+      </w:r>
+      <w:proofErr w:type="spellEnd"/>
+    </w:p>
+    <w:p>
+      <w:r>
+        <w:t xml:space="preserve">The first command change the current directory to the previously created </w:t>
+      </w:r>
+      <w:proofErr w:type="spellStart"/>
+      <w:r>
+        <w:t>nufeb</w:t>
+      </w:r>
+      <w:proofErr w:type="spellEnd"/>
+      <w:r>
+        <w:t xml:space="preserve"> folder during the git clone command. The second command will extract the VTK library files to your home directory. This is required if you want to visualize the simulation using </w:t>
+      </w:r>
+      <w:proofErr w:type="spellStart"/>
+      <w:r>
+        <w:t>Paraview</w:t>
+      </w:r>
+      <w:proofErr w:type="spellEnd"/>
+      <w:r>
+        <w:t>, using dump custom/</w:t>
+      </w:r>
+      <w:proofErr w:type="spellStart"/>
+      <w:r>
+        <w:t>vtk</w:t>
+      </w:r>
+      <w:proofErr w:type="spellEnd"/>
+      <w:r>
         <w:t xml:space="preserve"> or dump grid commands.</w:t>
       </w:r>
       <w:r>
         <w:t xml:space="preserve"> The third command changes the current directory to the LAMMPS source folder. The forth command loads the </w:t>
       </w:r>
-      <w:proofErr w:type="gramStart"/>
-      <w:r>
-        <w:t>intel</w:t>
-      </w:r>
-      <w:proofErr w:type="gramEnd"/>
-      <w:r>
-        <w:t xml:space="preserve"> compiler environment on Rocket. The fifth command includes the GRANULAR package in the compilation, which is required for the </w:t>
+      <w:r>
+        <w:t>GCC</w:t>
+      </w:r>
+      <w:r>
+        <w:t xml:space="preserve"> compiler environment on Rocket. </w:t>
+      </w:r>
+      <w:r>
+        <w:t xml:space="preserve">The fifth command loads the </w:t>
+      </w:r>
+      <w:proofErr w:type="spellStart"/>
+      <w:r>
+        <w:t>OpenMPI</w:t>
+      </w:r>
+      <w:proofErr w:type="spellEnd"/>
+      <w:r>
+        <w:t xml:space="preserve"> environment on Rocket. </w:t>
+      </w:r>
+      <w:r>
+        <w:t xml:space="preserve">The </w:t>
+      </w:r>
+      <w:r>
+        <w:t>sixth</w:t>
+      </w:r>
+      <w:r>
+        <w:t xml:space="preserve"> command includes the GRANULAR package in the compilation, which is required for the </w:t>
       </w:r>
       <w:proofErr w:type="spellStart"/>
       <w:r>
@@ -424,7 +719,19 @@
       </w:r>
       <w:proofErr w:type="spellEnd"/>
       <w:r>
-        <w:t xml:space="preserve"> contact forces used for the mechanical model. The sixth and seventh commands selects the </w:t>
+        <w:t xml:space="preserve"> contact forces used for the mechanical model. The </w:t>
+      </w:r>
+      <w:r>
+        <w:t>seventh</w:t>
+      </w:r>
+      <w:r>
+        <w:t xml:space="preserve"> and </w:t>
+      </w:r>
+      <w:r>
+        <w:t>eighth</w:t>
+      </w:r>
+      <w:r>
+        <w:t xml:space="preserve"> commands selects the </w:t>
       </w:r>
       <w:proofErr w:type="spellStart"/>
       <w:r>
@@ -447,7 +754,13 @@
         <w:t xml:space="preserve">. </w:t>
       </w:r>
       <w:r>
-        <w:t xml:space="preserve">The eighth command </w:t>
+        <w:t xml:space="preserve">The </w:t>
+      </w:r>
+      <w:r>
+        <w:t>ninth</w:t>
+      </w:r>
+      <w:r>
+        <w:t xml:space="preserve"> command </w:t>
       </w:r>
       <w:r>
         <w:t>includes the USER-NUFEB package for compilation. And finally, the last command starts the compilation process using 8 processes.</w:t>
@@ -474,10 +787,31 @@
         <w:t xml:space="preserve"> manages all job queues, priorities and computation nodes distribution. SLURM expects a job script as input, </w:t>
       </w:r>
       <w:r>
-        <w:t>containing all the information needed for the execution. A job script example is given below:</w:t>
-      </w:r>
-    </w:p>
-    <w:p>
+        <w:t>containing all the information needed for the execution. A job script example is given below</w:t>
+      </w:r>
+      <w:r>
+        <w:t>, depending on which compiler was used</w:t>
+      </w:r>
+      <w:r>
+        <w:t>:</w:t>
+      </w:r>
+    </w:p>
+    <w:p>
+      <w:pPr>
+        <w:pStyle w:val="ListParagraph"/>
+        <w:numPr>
+          <w:ilvl w:val="0"/>
+          <w:numId w:val="2"/>
+        </w:numPr>
+      </w:pPr>
+      <w:r>
+        <w:t>Intel compiler</w:t>
+      </w:r>
+    </w:p>
+    <w:p>
+      <w:pPr>
+        <w:ind w:left="720"/>
+      </w:pPr>
       <w:proofErr w:type="gramStart"/>
       <w:r>
         <w:t>#!/</w:t>
@@ -488,6 +822,9 @@
       </w:r>
     </w:p>
     <w:p>
+      <w:pPr>
+        <w:ind w:left="720"/>
+      </w:pPr>
       <w:r>
         <w:t xml:space="preserve">#SBATCH -A </w:t>
       </w:r>
@@ -498,6 +835,9 @@
       <w:proofErr w:type="spellEnd"/>
     </w:p>
     <w:p>
+      <w:pPr>
+        <w:ind w:left="720"/>
+      </w:pPr>
       <w:r>
         <w:t>#SBATCH --</w:t>
       </w:r>
@@ -511,6 +851,9 @@
       </w:r>
     </w:p>
     <w:p>
+      <w:pPr>
+        <w:ind w:left="720"/>
+      </w:pPr>
       <w:proofErr w:type="gramStart"/>
       <w:r>
         <w:t>module</w:t>
@@ -521,19 +864,16 @@
       </w:r>
     </w:p>
     <w:p>
+      <w:pPr>
+        <w:ind w:left="720"/>
+      </w:pPr>
       <w:proofErr w:type="gramStart"/>
       <w:r>
         <w:t>export</w:t>
       </w:r>
       <w:proofErr w:type="gramEnd"/>
       <w:r>
-        <w:t xml:space="preserve"> PATH=$PATH:</w:t>
-      </w:r>
-      <w:r>
-        <w:t>$HOME</w:t>
-      </w:r>
-      <w:r>
-        <w:t>/</w:t>
+        <w:t xml:space="preserve"> PATH=$PATH:$HOME/</w:t>
       </w:r>
       <w:proofErr w:type="spellStart"/>
       <w:r>
@@ -550,22 +890,22 @@
       <w:proofErr w:type="spellEnd"/>
     </w:p>
     <w:p>
+      <w:pPr>
+        <w:ind w:left="720"/>
+      </w:pPr>
       <w:proofErr w:type="gramStart"/>
       <w:r>
         <w:t>export</w:t>
       </w:r>
       <w:proofErr w:type="gramEnd"/>
       <w:r>
-        <w:t xml:space="preserve"> LD_LIBRARY_PATH=$LD_LIBRARY_PATH:</w:t>
-      </w:r>
-      <w:r>
-        <w:t>$HOME</w:t>
-      </w:r>
-      <w:r>
-        <w:t>/local/lib</w:t>
-      </w:r>
-    </w:p>
-    <w:p>
+        <w:t xml:space="preserve"> LD_LIBRARY_PATH=$LD_LIBRARY_PATH:$HOME/local/lib</w:t>
+      </w:r>
+    </w:p>
+    <w:p>
+      <w:pPr>
+        <w:ind w:left="720"/>
+      </w:pPr>
       <w:proofErr w:type="spellStart"/>
       <w:proofErr w:type="gramStart"/>
       <w:r>
@@ -580,6 +920,9 @@
       <w:r>
         <w:t>lmp_rocket</w:t>
       </w:r>
+      <w:r>
+        <w:t>_intel</w:t>
+      </w:r>
       <w:proofErr w:type="spellEnd"/>
       <w:r>
         <w:t xml:space="preserve"> -in </w:t>
@@ -591,6 +934,166 @@
       <w:proofErr w:type="spellEnd"/>
     </w:p>
     <w:p>
+      <w:pPr>
+        <w:pStyle w:val="ListParagraph"/>
+        <w:numPr>
+          <w:ilvl w:val="0"/>
+          <w:numId w:val="2"/>
+        </w:numPr>
+      </w:pPr>
+      <w:r>
+        <w:t>GNU compiler</w:t>
+      </w:r>
+    </w:p>
+    <w:p>
+      <w:pPr>
+        <w:ind w:left="720"/>
+      </w:pPr>
+      <w:proofErr w:type="gramStart"/>
+      <w:r>
+        <w:t>#!/</w:t>
+      </w:r>
+      <w:proofErr w:type="gramEnd"/>
+      <w:r>
+        <w:t>bin/bash</w:t>
+      </w:r>
+    </w:p>
+    <w:p>
+      <w:pPr>
+        <w:ind w:left="720"/>
+      </w:pPr>
+      <w:r>
+        <w:t xml:space="preserve">#SBATCH -A </w:t>
+      </w:r>
+      <w:proofErr w:type="spellStart"/>
+      <w:r>
+        <w:t>tcnufeb</w:t>
+      </w:r>
+      <w:proofErr w:type="spellEnd"/>
+    </w:p>
+    <w:p>
+      <w:pPr>
+        <w:ind w:left="720"/>
+      </w:pPr>
+      <w:r>
+        <w:t>#SBATCH --</w:t>
+      </w:r>
+      <w:proofErr w:type="spellStart"/>
+      <w:r>
+        <w:t>ntasks</w:t>
+      </w:r>
+      <w:proofErr w:type="spellEnd"/>
+      <w:r>
+        <w:t>=4</w:t>
+      </w:r>
+    </w:p>
+    <w:p>
+      <w:pPr>
+        <w:ind w:left="720"/>
+      </w:pPr>
+      <w:proofErr w:type="gramStart"/>
+      <w:r>
+        <w:t>module</w:t>
+      </w:r>
+      <w:proofErr w:type="gramEnd"/>
+      <w:r>
+        <w:t xml:space="preserve"> load GCC/6.4.0-2.28</w:t>
+      </w:r>
+    </w:p>
+    <w:p>
+      <w:pPr>
+        <w:ind w:left="720"/>
+      </w:pPr>
+      <w:proofErr w:type="gramStart"/>
+      <w:r>
+        <w:t>module</w:t>
+      </w:r>
+      <w:proofErr w:type="gramEnd"/>
+      <w:r>
+        <w:t xml:space="preserve"> load </w:t>
+      </w:r>
+      <w:proofErr w:type="spellStart"/>
+      <w:r>
+        <w:t>OpenMPI</w:t>
+      </w:r>
+      <w:proofErr w:type="spellEnd"/>
+      <w:r>
+        <w:t>/2.1.1-GCC-6.4.0-2.28</w:t>
+      </w:r>
+    </w:p>
+    <w:p>
+      <w:pPr>
+        <w:ind w:left="720"/>
+      </w:pPr>
+      <w:proofErr w:type="gramStart"/>
+      <w:r>
+        <w:t>export</w:t>
+      </w:r>
+      <w:proofErr w:type="gramEnd"/>
+      <w:r>
+        <w:t xml:space="preserve"> PATH=$PATH:$HOME/</w:t>
+      </w:r>
+      <w:proofErr w:type="spellStart"/>
+      <w:r>
+        <w:t>nufeb</w:t>
+      </w:r>
+      <w:proofErr w:type="spellEnd"/>
+      <w:r>
+        <w:t>/code/lammps5Nov16/</w:t>
+      </w:r>
+      <w:proofErr w:type="spellStart"/>
+      <w:r>
+        <w:t>src</w:t>
+      </w:r>
+      <w:proofErr w:type="spellEnd"/>
+    </w:p>
+    <w:p>
+      <w:pPr>
+        <w:ind w:left="720"/>
+      </w:pPr>
+      <w:proofErr w:type="gramStart"/>
+      <w:r>
+        <w:t>export</w:t>
+      </w:r>
+      <w:proofErr w:type="gramEnd"/>
+      <w:r>
+        <w:t xml:space="preserve"> LD_LIBRARY_PATH=$LD_LIBRARY_PATH:$HOME/local/lib</w:t>
+      </w:r>
+    </w:p>
+    <w:p>
+      <w:pPr>
+        <w:ind w:left="720"/>
+      </w:pPr>
+      <w:proofErr w:type="spellStart"/>
+      <w:proofErr w:type="gramStart"/>
+      <w:r>
+        <w:t>srun</w:t>
+      </w:r>
+      <w:proofErr w:type="spellEnd"/>
+      <w:proofErr w:type="gramEnd"/>
+      <w:r>
+        <w:t xml:space="preserve"> </w:t>
+      </w:r>
+      <w:proofErr w:type="spellStart"/>
+      <w:r>
+        <w:t>lmp_rocket_</w:t>
+      </w:r>
+      <w:r>
+        <w:t>gnu</w:t>
+      </w:r>
+      <w:proofErr w:type="spellEnd"/>
+      <w:r>
+        <w:t xml:space="preserve"> -in </w:t>
+      </w:r>
+      <w:proofErr w:type="spellStart"/>
+      <w:r>
+        <w:t>Inputscript.lammps</w:t>
+      </w:r>
+      <w:proofErr w:type="spellEnd"/>
+    </w:p>
+    <w:p>
+      <w:bookmarkStart w:id="0" w:name="_GoBack"/>
+      <w:bookmarkEnd w:id="0"/>
       <w:r>
         <w:t xml:space="preserve">The line “#SBATCH -A </w:t>
       </w:r>
@@ -600,10 +1103,7 @@
       </w:r>
       <w:proofErr w:type="spellEnd"/>
       <w:r>
-        <w:t>” is always required to set the job as part of the NUFEB project. The “</w:t>
-      </w:r>
-      <w:r>
-        <w:t>--</w:t>
+        <w:t>” is always required to set the job as part of the NUFEB project. The “--</w:t>
       </w:r>
       <w:proofErr w:type="spellStart"/>
       <w:r>
@@ -689,10 +1189,7 @@
         <w:t>).</w:t>
       </w:r>
     </w:p>
-    <w:p>
-      <w:bookmarkStart w:id="0" w:name="_GoBack"/>
-      <w:bookmarkEnd w:id="0"/>
-    </w:p>
+    <w:p/>
     <w:sectPr>
       <w:pgSz w:w="11906" w:h="16838"/>
       <w:pgMar w:top="1440" w:right="1440" w:bottom="1440" w:left="1440" w:header="708" w:footer="708" w:gutter="0"/>
@@ -821,7 +1318,7 @@
   <w:abstractNum w:abstractNumId="1" w15:restartNumberingAfterBreak="0">
     <w:nsid w:val="33D83204"/>
     <w:multiLevelType w:val="hybridMultilevel"/>
-    <w:tmpl w:val="557CD9C2"/>
+    <w:tmpl w:val="A1B4F47E"/>
     <w:lvl w:ilvl="0" w:tplc="08090001">
       <w:start w:val="1"/>
       <w:numFmt w:val="bullet"/>
@@ -1333,6 +1830,10 @@
   <w:style w:type="paragraph" w:default="1" w:styleId="Normal">
     <w:name w:val="Normal"/>
     <w:qFormat/>
+    <w:rsid w:val="00D53963"/>
+    <w:pPr>
+      <w:jc w:val="both"/>
+    </w:pPr>
   </w:style>
   <w:style w:type="paragraph" w:styleId="Heading1">
     <w:name w:val="heading 1"/>

</xml_diff>